<commit_message>
WIP Course 1 (Module 3) Components of Cloud Computing
</commit_message>
<xml_diff>
--- a/Course 1 - Introduction to Cloud Computing/Module 3 - Components of Cloud Computing.docx
+++ b/Course 1 - Introduction to Cloud Computing/Module 3 - Components of Cloud Computing.docx
@@ -299,6 +299,410 @@
         <w:pStyle w:val="ListParagraph"/>
         <w:numPr>
           <w:ilvl w:val="0"/>
+          <w:numId w:val="1"/>
+        </w:numPr>
+      </w:pPr>
+      <w:r>
+        <w:rPr>
+          <w:b/>
+          <w:bCs/>
+        </w:rPr>
+        <w:t>Virtualization &amp; Virtual Machines Explained:</w:t>
+      </w:r>
+    </w:p>
+    <w:p>
+      <w:pPr>
+        <w:pStyle w:val="ListParagraph"/>
+        <w:numPr>
+          <w:ilvl w:val="1"/>
+          <w:numId w:val="1"/>
+        </w:numPr>
+      </w:pPr>
+      <w:r>
+        <w:t xml:space="preserve">Virtualization is the </w:t>
+      </w:r>
+      <w:r>
+        <w:rPr>
+          <w:b/>
+          <w:bCs/>
+        </w:rPr>
+        <w:t>process of creating a virtualized/virtual environment</w:t>
+      </w:r>
+    </w:p>
+    <w:p>
+      <w:pPr>
+        <w:pStyle w:val="ListParagraph"/>
+        <w:numPr>
+          <w:ilvl w:val="1"/>
+          <w:numId w:val="1"/>
+        </w:numPr>
+      </w:pPr>
+      <w:r>
+        <w:t xml:space="preserve">This is done by using a </w:t>
+      </w:r>
+      <w:r>
+        <w:rPr>
+          <w:b/>
+          <w:bCs/>
+        </w:rPr>
+        <w:t>hypervisor</w:t>
+      </w:r>
+      <w:r>
+        <w:t>, which is a piece of software, that runs on top of the physical server/host.</w:t>
+      </w:r>
+    </w:p>
+    <w:p>
+      <w:pPr>
+        <w:pStyle w:val="ListParagraph"/>
+        <w:numPr>
+          <w:ilvl w:val="1"/>
+          <w:numId w:val="1"/>
+        </w:numPr>
+      </w:pPr>
+      <w:r>
+        <w:t xml:space="preserve">The hypervisor pulls </w:t>
+      </w:r>
+      <w:r>
+        <w:rPr>
+          <w:b/>
+          <w:bCs/>
+        </w:rPr>
+        <w:t>the resources from the physical server (</w:t>
+      </w:r>
+      <w:proofErr w:type="gramStart"/>
+      <w:r>
+        <w:rPr>
+          <w:b/>
+          <w:bCs/>
+        </w:rPr>
+        <w:t>e.g.</w:t>
+      </w:r>
+      <w:proofErr w:type="gramEnd"/>
+      <w:r>
+        <w:rPr>
+          <w:b/>
+          <w:bCs/>
+        </w:rPr>
+        <w:t xml:space="preserve"> processing power, storage space, memory etc) and allocates it to your virtualized environment.</w:t>
+      </w:r>
+    </w:p>
+    <w:p>
+      <w:pPr>
+        <w:pStyle w:val="ListParagraph"/>
+        <w:numPr>
+          <w:ilvl w:val="1"/>
+          <w:numId w:val="1"/>
+        </w:numPr>
+      </w:pPr>
+      <w:r>
+        <w:rPr>
+          <w:b/>
+          <w:bCs/>
+        </w:rPr>
+        <w:t>Two main types of hypervisors – type 1</w:t>
+      </w:r>
+      <w:r>
+        <w:t xml:space="preserve"> (a hypervisor installed directly on the physical server – </w:t>
+      </w:r>
+      <w:r>
+        <w:rPr>
+          <w:b/>
+          <w:bCs/>
+        </w:rPr>
+        <w:t>aka bare metal hypervisors</w:t>
+      </w:r>
+      <w:r>
+        <w:t xml:space="preserve">) </w:t>
+      </w:r>
+      <w:r>
+        <w:rPr>
+          <w:b/>
+          <w:bCs/>
+        </w:rPr>
+        <w:t>and type 2</w:t>
+      </w:r>
+      <w:r>
+        <w:rPr>
+          <w:b/>
+          <w:bCs/>
+        </w:rPr>
+        <w:t xml:space="preserve"> (a host OS sits between the hypervisor and host – aka hosted hypervisor</w:t>
+      </w:r>
+      <w:r>
+        <w:t>).</w:t>
+      </w:r>
+      <w:r>
+        <w:t xml:space="preserve"> Type 1 more common than type 2.</w:t>
+      </w:r>
+      <w:r>
+        <w:t xml:space="preserve"> Type 1 is more secure and lower (better) latency than type 2</w:t>
+      </w:r>
+    </w:p>
+    <w:p>
+      <w:pPr>
+        <w:pStyle w:val="ListParagraph"/>
+        <w:numPr>
+          <w:ilvl w:val="1"/>
+          <w:numId w:val="1"/>
+        </w:numPr>
+      </w:pPr>
+      <w:r>
+        <w:rPr>
+          <w:b/>
+          <w:bCs/>
+        </w:rPr>
+        <w:t>You can run multiple VMs on the hypervisor</w:t>
+      </w:r>
+      <w:r>
+        <w:rPr>
+          <w:b/>
+          <w:bCs/>
+        </w:rPr>
+        <w:t xml:space="preserve">.  </w:t>
+      </w:r>
+    </w:p>
+    <w:p>
+      <w:pPr>
+        <w:pStyle w:val="ListParagraph"/>
+        <w:numPr>
+          <w:ilvl w:val="1"/>
+          <w:numId w:val="1"/>
+        </w:numPr>
+      </w:pPr>
+      <w:r>
+        <w:rPr>
+          <w:b/>
+          <w:bCs/>
+        </w:rPr>
+        <w:t>Benefits of Virtualization -&gt; Cost savings, Decrease downtime, agility + speed</w:t>
+      </w:r>
+    </w:p>
+    <w:p>
+      <w:pPr>
+        <w:pStyle w:val="ListParagraph"/>
+        <w:numPr>
+          <w:ilvl w:val="1"/>
+          <w:numId w:val="1"/>
+        </w:numPr>
+      </w:pPr>
+      <w:r>
+        <w:rPr>
+          <w:b/>
+          <w:bCs/>
+        </w:rPr>
+        <w:t>Types of Virtual Machines (VMs):</w:t>
+      </w:r>
+      <w:r>
+        <w:rPr>
+          <w:b/>
+          <w:bCs/>
+        </w:rPr>
+        <w:t xml:space="preserve"> </w:t>
+      </w:r>
+      <w:r>
+        <w:rPr>
+          <w:b/>
+          <w:bCs/>
+        </w:rPr>
+        <w:t xml:space="preserve">VMs </w:t>
+      </w:r>
+      <w:r>
+        <w:t xml:space="preserve">are also known as </w:t>
+      </w:r>
+      <w:r>
+        <w:rPr>
+          <w:b/>
+          <w:bCs/>
+        </w:rPr>
+        <w:t>Virtual Servers</w:t>
+      </w:r>
+      <w:r>
+        <w:rPr>
+          <w:b/>
+          <w:bCs/>
+        </w:rPr>
+        <w:t>/Virtual Instances/Instances.</w:t>
+      </w:r>
+      <w:r>
+        <w:rPr>
+          <w:b/>
+          <w:bCs/>
+        </w:rPr>
+        <w:t xml:space="preserve"> VMs can be single tenant or </w:t>
+      </w:r>
+      <w:proofErr w:type="spellStart"/>
+      <w:r>
+        <w:rPr>
+          <w:b/>
+          <w:bCs/>
+        </w:rPr>
+        <w:t>multi tenant</w:t>
+      </w:r>
+      <w:proofErr w:type="spellEnd"/>
+      <w:r>
+        <w:rPr>
+          <w:b/>
+          <w:bCs/>
+        </w:rPr>
+        <w:t xml:space="preserve"> (multi users).</w:t>
+      </w:r>
+    </w:p>
+    <w:p>
+      <w:pPr>
+        <w:pStyle w:val="ListParagraph"/>
+        <w:numPr>
+          <w:ilvl w:val="0"/>
+          <w:numId w:val="1"/>
+        </w:numPr>
+      </w:pPr>
+      <w:r>
+        <w:rPr>
+          <w:b/>
+          <w:bCs/>
+        </w:rPr>
+        <w:t>Bare Metal Servers:</w:t>
+      </w:r>
+    </w:p>
+    <w:p>
+      <w:pPr>
+        <w:pStyle w:val="ListParagraph"/>
+        <w:numPr>
+          <w:ilvl w:val="1"/>
+          <w:numId w:val="1"/>
+        </w:numPr>
+      </w:pPr>
+      <w:r>
+        <w:t>A BMS is a single tenant &amp; dedicated physical server.</w:t>
+      </w:r>
+    </w:p>
+    <w:p>
+      <w:pPr>
+        <w:pStyle w:val="ListParagraph"/>
+        <w:numPr>
+          <w:ilvl w:val="1"/>
+          <w:numId w:val="1"/>
+        </w:numPr>
+      </w:pPr>
+      <w:r>
+        <w:t xml:space="preserve">Needs to be preconfigured with certain settings first </w:t>
+      </w:r>
+      <w:r>
+        <w:t xml:space="preserve">beforehand </w:t>
+      </w:r>
+      <w:r>
+        <w:t>-&gt; can take longer to provision than virtual machines/servers.</w:t>
+      </w:r>
+    </w:p>
+    <w:p>
+      <w:pPr>
+        <w:pStyle w:val="ListParagraph"/>
+        <w:numPr>
+          <w:ilvl w:val="0"/>
+          <w:numId w:val="1"/>
+        </w:numPr>
+      </w:pPr>
+      <w:r>
+        <w:rPr>
+          <w:b/>
+          <w:bCs/>
+          <w:noProof/>
+        </w:rPr>
+        <w:drawing>
+          <wp:anchor distT="0" distB="0" distL="114300" distR="114300" simplePos="0" relativeHeight="251658240" behindDoc="0" locked="0" layoutInCell="1" allowOverlap="1" wp14:anchorId="04AA7E93" wp14:editId="178C9AF4">
+            <wp:simplePos x="0" y="0"/>
+            <wp:positionH relativeFrom="margin">
+              <wp:posOffset>355917</wp:posOffset>
+            </wp:positionH>
+            <wp:positionV relativeFrom="paragraph">
+              <wp:posOffset>288925</wp:posOffset>
+            </wp:positionV>
+            <wp:extent cx="3119438" cy="1775121"/>
+            <wp:effectExtent l="0" t="0" r="5080" b="0"/>
+            <wp:wrapSquare wrapText="bothSides"/>
+            <wp:docPr id="1" name="Picture 1"/>
+            <wp:cNvGraphicFramePr>
+              <a:graphicFrameLocks xmlns:a="http://schemas.openxmlformats.org/drawingml/2006/main" noChangeAspect="1"/>
+            </wp:cNvGraphicFramePr>
+            <a:graphic xmlns:a="http://schemas.openxmlformats.org/drawingml/2006/main">
+              <a:graphicData uri="http://schemas.openxmlformats.org/drawingml/2006/picture">
+                <pic:pic xmlns:pic="http://schemas.openxmlformats.org/drawingml/2006/picture">
+                  <pic:nvPicPr>
+                    <pic:cNvPr id="0" name="Picture 1"/>
+                    <pic:cNvPicPr>
+                      <a:picLocks noChangeAspect="1" noChangeArrowheads="1"/>
+                    </pic:cNvPicPr>
+                  </pic:nvPicPr>
+                  <pic:blipFill>
+                    <a:blip r:embed="rId5" cstate="print">
+                      <a:extLst>
+                        <a:ext uri="{28A0092B-C50C-407E-A947-70E740481C1C}">
+                          <a14:useLocalDpi xmlns:a14="http://schemas.microsoft.com/office/drawing/2010/main" val="0"/>
+                        </a:ext>
+                      </a:extLst>
+                    </a:blip>
+                    <a:srcRect/>
+                    <a:stretch>
+                      <a:fillRect/>
+                    </a:stretch>
+                  </pic:blipFill>
+                  <pic:spPr bwMode="auto">
+                    <a:xfrm>
+                      <a:off x="0" y="0"/>
+                      <a:ext cx="3119438" cy="1775121"/>
+                    </a:xfrm>
+                    <a:prstGeom prst="rect">
+                      <a:avLst/>
+                    </a:prstGeom>
+                    <a:noFill/>
+                    <a:ln>
+                      <a:noFill/>
+                    </a:ln>
+                  </pic:spPr>
+                </pic:pic>
+              </a:graphicData>
+            </a:graphic>
+            <wp14:sizeRelH relativeFrom="page">
+              <wp14:pctWidth>0</wp14:pctWidth>
+            </wp14:sizeRelH>
+            <wp14:sizeRelV relativeFrom="page">
+              <wp14:pctHeight>0</wp14:pctHeight>
+            </wp14:sizeRelV>
+          </wp:anchor>
+        </w:drawing>
+      </w:r>
+      <w:r>
+        <w:rPr>
+          <w:b/>
+          <w:bCs/>
+        </w:rPr>
+        <w:t>Virtual Servers VS Bare Metal Servers</w:t>
+      </w:r>
+      <w:r>
+        <w:t>:</w:t>
+      </w:r>
+    </w:p>
+    <w:p>
+      <w:pPr>
+        <w:pStyle w:val="ListParagraph"/>
+        <w:numPr>
+          <w:ilvl w:val="0"/>
+          <w:numId w:val="1"/>
+        </w:numPr>
+      </w:pPr>
+      <w:r>
+        <w:rPr>
+          <w:b/>
+          <w:bCs/>
+          <w:noProof/>
+        </w:rPr>
+        <w:t>Containers:</w:t>
+      </w:r>
+    </w:p>
+    <w:p>
+      <w:pPr>
+        <w:pStyle w:val="ListParagraph"/>
+        <w:numPr>
+          <w:ilvl w:val="1"/>
           <w:numId w:val="1"/>
         </w:numPr>
       </w:pPr>
@@ -340,7 +744,7 @@
         <w:ind w:left="1440" w:hanging="360"/>
       </w:pPr>
     </w:lvl>
-    <w:lvl w:ilvl="2" w:tplc="4809001B" w:tentative="1">
+    <w:lvl w:ilvl="2" w:tplc="4809001B">
       <w:start w:val="1"/>
       <w:numFmt w:val="lowerRoman"/>
       <w:lvlText w:val="%3."/>

</xml_diff>

<commit_message>
WIP - Course 1 Module 3 (Finished first half)
</commit_message>
<xml_diff>
--- a/Course 1 - Introduction to Cloud Computing/Module 3 - Components of Cloud Computing.docx
+++ b/Course 1 - Introduction to Cloud Computing/Module 3 - Components of Cloud Computing.docx
@@ -348,7 +348,14 @@
         <w:t>hypervisor</w:t>
       </w:r>
       <w:r>
-        <w:t>, which is a piece of software, that runs on top of the physical server/host.</w:t>
+        <w:t xml:space="preserve">, which is a piece of software, that runs on top of the </w:t>
+      </w:r>
+      <w:r>
+        <w:rPr>
+          <w:b/>
+          <w:bCs/>
+        </w:rPr>
+        <w:t>physical server/host.</w:t>
       </w:r>
     </w:p>
     <w:p>
@@ -572,7 +579,14 @@
         </w:numPr>
       </w:pPr>
       <w:r>
-        <w:t>A BMS is a single tenant &amp; dedicated physical server.</w:t>
+        <w:t xml:space="preserve">A BMS is a </w:t>
+      </w:r>
+      <w:r>
+        <w:rPr>
+          <w:b/>
+          <w:bCs/>
+        </w:rPr>
+        <w:t>single tenant &amp; dedicated physical server.</w:t>
       </w:r>
     </w:p>
     <w:p>
@@ -705,6 +719,254 @@
           <w:ilvl w:val="1"/>
           <w:numId w:val="1"/>
         </w:numPr>
+      </w:pPr>
+      <w:r>
+        <w:t>Containerization essentially eliminates the need to have guest OS -&gt; reduce bloatware/bloating -&gt; frees up available computing resources for other purposes</w:t>
+      </w:r>
+    </w:p>
+    <w:p>
+      <w:pPr>
+        <w:pStyle w:val="ListParagraph"/>
+        <w:numPr>
+          <w:ilvl w:val="1"/>
+          <w:numId w:val="1"/>
+        </w:numPr>
+      </w:pPr>
+      <w:r>
+        <w:t>See diagram below for more explanation:</w:t>
+      </w:r>
+    </w:p>
+    <w:p/>
+    <w:p/>
+    <w:p/>
+    <w:p>
+      <w:pPr>
+        <w:ind w:left="360"/>
+      </w:pPr>
+      <w:r>
+        <w:rPr>
+          <w:noProof/>
+        </w:rPr>
+        <w:lastRenderedPageBreak/>
+        <w:drawing>
+          <wp:anchor distT="0" distB="0" distL="114300" distR="114300" simplePos="0" relativeHeight="251659264" behindDoc="0" locked="0" layoutInCell="1" allowOverlap="1" wp14:anchorId="7BB7A614" wp14:editId="1F24685D">
+            <wp:simplePos x="0" y="0"/>
+            <wp:positionH relativeFrom="column">
+              <wp:posOffset>3099039</wp:posOffset>
+            </wp:positionH>
+            <wp:positionV relativeFrom="paragraph">
+              <wp:posOffset>495</wp:posOffset>
+            </wp:positionV>
+            <wp:extent cx="1804670" cy="2703830"/>
+            <wp:effectExtent l="0" t="0" r="5080" b="1270"/>
+            <wp:wrapSquare wrapText="bothSides"/>
+            <wp:docPr id="4" name="Picture 4"/>
+            <wp:cNvGraphicFramePr>
+              <a:graphicFrameLocks xmlns:a="http://schemas.openxmlformats.org/drawingml/2006/main" noChangeAspect="1"/>
+            </wp:cNvGraphicFramePr>
+            <a:graphic xmlns:a="http://schemas.openxmlformats.org/drawingml/2006/main">
+              <a:graphicData uri="http://schemas.openxmlformats.org/drawingml/2006/picture">
+                <pic:pic xmlns:pic="http://schemas.openxmlformats.org/drawingml/2006/picture">
+                  <pic:nvPicPr>
+                    <pic:cNvPr id="0" name="Picture 4"/>
+                    <pic:cNvPicPr>
+                      <a:picLocks noChangeAspect="1" noChangeArrowheads="1"/>
+                    </pic:cNvPicPr>
+                  </pic:nvPicPr>
+                  <pic:blipFill>
+                    <a:blip r:embed="rId6" cstate="print">
+                      <a:extLst>
+                        <a:ext uri="{28A0092B-C50C-407E-A947-70E740481C1C}">
+                          <a14:useLocalDpi xmlns:a14="http://schemas.microsoft.com/office/drawing/2010/main" val="0"/>
+                        </a:ext>
+                      </a:extLst>
+                    </a:blip>
+                    <a:srcRect/>
+                    <a:stretch>
+                      <a:fillRect/>
+                    </a:stretch>
+                  </pic:blipFill>
+                  <pic:spPr bwMode="auto">
+                    <a:xfrm>
+                      <a:off x="0" y="0"/>
+                      <a:ext cx="1804670" cy="2703830"/>
+                    </a:xfrm>
+                    <a:prstGeom prst="rect">
+                      <a:avLst/>
+                    </a:prstGeom>
+                    <a:noFill/>
+                    <a:ln>
+                      <a:noFill/>
+                    </a:ln>
+                  </pic:spPr>
+                </pic:pic>
+              </a:graphicData>
+            </a:graphic>
+            <wp14:sizeRelH relativeFrom="page">
+              <wp14:pctWidth>0</wp14:pctWidth>
+            </wp14:sizeRelH>
+            <wp14:sizeRelV relativeFrom="page">
+              <wp14:pctHeight>0</wp14:pctHeight>
+            </wp14:sizeRelV>
+          </wp:anchor>
+        </w:drawing>
+      </w:r>
+      <w:r>
+        <w:rPr>
+          <w:noProof/>
+        </w:rPr>
+        <w:drawing>
+          <wp:anchor distT="0" distB="0" distL="114300" distR="114300" simplePos="0" relativeHeight="251660288" behindDoc="0" locked="0" layoutInCell="1" allowOverlap="1" wp14:anchorId="24C6898B" wp14:editId="03EC286B">
+            <wp:simplePos x="0" y="0"/>
+            <wp:positionH relativeFrom="column">
+              <wp:posOffset>391820</wp:posOffset>
+            </wp:positionH>
+            <wp:positionV relativeFrom="paragraph">
+              <wp:posOffset>742</wp:posOffset>
+            </wp:positionV>
+            <wp:extent cx="2143125" cy="2630170"/>
+            <wp:effectExtent l="0" t="0" r="9525" b="0"/>
+            <wp:wrapSquare wrapText="bothSides"/>
+            <wp:docPr id="3" name="Picture 3"/>
+            <wp:cNvGraphicFramePr>
+              <a:graphicFrameLocks xmlns:a="http://schemas.openxmlformats.org/drawingml/2006/main" noChangeAspect="1"/>
+            </wp:cNvGraphicFramePr>
+            <a:graphic xmlns:a="http://schemas.openxmlformats.org/drawingml/2006/main">
+              <a:graphicData uri="http://schemas.openxmlformats.org/drawingml/2006/picture">
+                <pic:pic xmlns:pic="http://schemas.openxmlformats.org/drawingml/2006/picture">
+                  <pic:nvPicPr>
+                    <pic:cNvPr id="0" name="Picture 3"/>
+                    <pic:cNvPicPr>
+                      <a:picLocks noChangeAspect="1" noChangeArrowheads="1"/>
+                    </pic:cNvPicPr>
+                  </pic:nvPicPr>
+                  <pic:blipFill>
+                    <a:blip r:embed="rId7" cstate="print">
+                      <a:extLst>
+                        <a:ext uri="{28A0092B-C50C-407E-A947-70E740481C1C}">
+                          <a14:useLocalDpi xmlns:a14="http://schemas.microsoft.com/office/drawing/2010/main" val="0"/>
+                        </a:ext>
+                      </a:extLst>
+                    </a:blip>
+                    <a:srcRect/>
+                    <a:stretch>
+                      <a:fillRect/>
+                    </a:stretch>
+                  </pic:blipFill>
+                  <pic:spPr bwMode="auto">
+                    <a:xfrm>
+                      <a:off x="0" y="0"/>
+                      <a:ext cx="2143125" cy="2630170"/>
+                    </a:xfrm>
+                    <a:prstGeom prst="rect">
+                      <a:avLst/>
+                    </a:prstGeom>
+                    <a:noFill/>
+                    <a:ln>
+                      <a:noFill/>
+                    </a:ln>
+                  </pic:spPr>
+                </pic:pic>
+              </a:graphicData>
+            </a:graphic>
+            <wp14:sizeRelH relativeFrom="page">
+              <wp14:pctWidth>0</wp14:pctWidth>
+            </wp14:sizeRelH>
+            <wp14:sizeRelV relativeFrom="page">
+              <wp14:pctHeight>0</wp14:pctHeight>
+            </wp14:sizeRelV>
+          </wp:anchor>
+        </w:drawing>
+      </w:r>
+    </w:p>
+    <w:p>
+      <w:pPr>
+        <w:ind w:left="360"/>
+      </w:pPr>
+    </w:p>
+    <w:p>
+      <w:pPr>
+        <w:ind w:left="360"/>
+      </w:pPr>
+    </w:p>
+    <w:p>
+      <w:pPr>
+        <w:ind w:left="360"/>
+      </w:pPr>
+    </w:p>
+    <w:p>
+      <w:pPr>
+        <w:ind w:left="360"/>
+      </w:pPr>
+    </w:p>
+    <w:p>
+      <w:pPr>
+        <w:ind w:left="360"/>
+      </w:pPr>
+    </w:p>
+    <w:p>
+      <w:pPr>
+        <w:ind w:left="360"/>
+      </w:pPr>
+    </w:p>
+    <w:p>
+      <w:pPr>
+        <w:ind w:left="360"/>
+      </w:pPr>
+    </w:p>
+    <w:p>
+      <w:pPr>
+        <w:ind w:left="360"/>
+      </w:pPr>
+    </w:p>
+    <w:p>
+      <w:pPr>
+        <w:ind w:left="360"/>
+      </w:pPr>
+    </w:p>
+    <w:p>
+      <w:pPr>
+        <w:ind w:left="360"/>
+        <w:jc w:val="center"/>
+      </w:pPr>
+      <w:r>
+        <w:t>VMs vs Containers</w:t>
+      </w:r>
+      <w:r>
+        <w:t xml:space="preserve"> (bottom the 3 -&gt; is to create settings, then image for the container, then create the container itself with the necessary libs/dependencies for your app code to run in)</w:t>
+      </w:r>
+    </w:p>
+    <w:p>
+      <w:pPr>
+        <w:pStyle w:val="ListParagraph"/>
+        <w:numPr>
+          <w:ilvl w:val="0"/>
+          <w:numId w:val="1"/>
+        </w:numPr>
+        <w:rPr>
+          <w:b/>
+          <w:bCs/>
+        </w:rPr>
+      </w:pPr>
+      <w:r>
+        <w:rPr>
+          <w:b/>
+          <w:bCs/>
+        </w:rPr>
+        <w:t>Cloud Storage and Content Delivery Networks (CDNs):</w:t>
+      </w:r>
+    </w:p>
+    <w:p>
+      <w:pPr>
+        <w:pStyle w:val="ListParagraph"/>
+        <w:numPr>
+          <w:ilvl w:val="1"/>
+          <w:numId w:val="1"/>
+        </w:numPr>
+        <w:rPr>
+          <w:b/>
+          <w:bCs/>
+        </w:rPr>
       </w:pPr>
     </w:p>
     <w:sectPr>

</xml_diff>

<commit_message>
Complete Course 1 - Module 3 (Components of Cloud computing)
</commit_message>
<xml_diff>
--- a/Course 1 - Introduction to Cloud Computing/Module 3 - Components of Cloud Computing.docx
+++ b/Course 1 - Introduction to Cloud Computing/Module 3 - Components of Cloud Computing.docx
@@ -53,23 +53,7 @@
         <w:t xml:space="preserve"> </w:t>
       </w:r>
       <w:r>
-        <w:t>(</w:t>
-      </w:r>
-      <w:proofErr w:type="gramStart"/>
-      <w:r>
-        <w:t>e.g.</w:t>
-      </w:r>
-      <w:proofErr w:type="gramEnd"/>
-      <w:r>
-        <w:t xml:space="preserve"> AWS has regions in US East, US Ohio, Asia East etc). This is done such that if there’s disruption in one of the regions (</w:t>
-      </w:r>
-      <w:proofErr w:type="gramStart"/>
-      <w:r>
-        <w:t>e.g.</w:t>
-      </w:r>
-      <w:proofErr w:type="gramEnd"/>
-      <w:r>
-        <w:t xml:space="preserve"> due to earthquake/natural disasters), the other regions won’t be affected.</w:t>
+        <w:t>(e.g. AWS has regions in US East, US Ohio, Asia East etc). This is done such that if there’s disruption in one of the regions (e.g. due to earthquake/natural disasters), the other regions won’t be affected.</w:t>
       </w:r>
     </w:p>
     <w:p>
@@ -91,15 +75,7 @@
         <w:t>multiple Availability Zones</w:t>
       </w:r>
       <w:r>
-        <w:t>, each AZ has their own computing resources (</w:t>
-      </w:r>
-      <w:proofErr w:type="gramStart"/>
-      <w:r>
-        <w:t>e.g.</w:t>
-      </w:r>
-      <w:proofErr w:type="gramEnd"/>
-      <w:r>
-        <w:t xml:space="preserve"> in AWS -&gt; you have US East-1 and US-East-2 zone)</w:t>
+        <w:t>, each AZ has their own computing resources (e.g. in AWS -&gt; you have US East-1 and US-East-2 zone)</w:t>
       </w:r>
     </w:p>
     <w:p>
@@ -374,23 +350,7 @@
           <w:b/>
           <w:bCs/>
         </w:rPr>
-        <w:t>the resources from the physical server (</w:t>
-      </w:r>
-      <w:proofErr w:type="gramStart"/>
-      <w:r>
-        <w:rPr>
-          <w:b/>
-          <w:bCs/>
-        </w:rPr>
-        <w:t>e.g.</w:t>
-      </w:r>
-      <w:proofErr w:type="gramEnd"/>
-      <w:r>
-        <w:rPr>
-          <w:b/>
-          <w:bCs/>
-        </w:rPr>
-        <w:t xml:space="preserve"> processing power, storage space, memory etc) and allocates it to your virtualized environment.</w:t>
+        <w:t>the resources from the physical server (e.g. processing power, storage space, memory etc) and allocates it to your virtualized environment.</w:t>
       </w:r>
     </w:p>
     <w:p>
@@ -535,23 +495,7 @@
           <w:b/>
           <w:bCs/>
         </w:rPr>
-        <w:t xml:space="preserve"> VMs can be single tenant or </w:t>
-      </w:r>
-      <w:proofErr w:type="spellStart"/>
-      <w:r>
-        <w:rPr>
-          <w:b/>
-          <w:bCs/>
-        </w:rPr>
-        <w:t>multi tenant</w:t>
-      </w:r>
-      <w:proofErr w:type="spellEnd"/>
-      <w:r>
-        <w:rPr>
-          <w:b/>
-          <w:bCs/>
-        </w:rPr>
-        <w:t xml:space="preserve"> (multi users).</w:t>
+        <w:t xml:space="preserve"> VMs can be single tenant or multi tenant (multi users).</w:t>
       </w:r>
     </w:p>
     <w:p>
@@ -647,7 +591,7 @@
                     </pic:cNvPicPr>
                   </pic:nvPicPr>
                   <pic:blipFill>
-                    <a:blip r:embed="rId5" cstate="print">
+                    <a:blip r:embed="rId6" cstate="print">
                       <a:extLst>
                         <a:ext uri="{28A0092B-C50C-407E-A947-70E740481C1C}">
                           <a14:useLocalDpi xmlns:a14="http://schemas.microsoft.com/office/drawing/2010/main" val="0"/>
@@ -774,7 +718,7 @@
                     </pic:cNvPicPr>
                   </pic:nvPicPr>
                   <pic:blipFill>
-                    <a:blip r:embed="rId6" cstate="print">
+                    <a:blip r:embed="rId7" cstate="print">
                       <a:extLst>
                         <a:ext uri="{28A0092B-C50C-407E-A947-70E740481C1C}">
                           <a14:useLocalDpi xmlns:a14="http://schemas.microsoft.com/office/drawing/2010/main" val="0"/>
@@ -841,7 +785,7 @@
                     </pic:cNvPicPr>
                   </pic:nvPicPr>
                   <pic:blipFill>
-                    <a:blip r:embed="rId7" cstate="print">
+                    <a:blip r:embed="rId8" cstate="print">
                       <a:extLst>
                         <a:ext uri="{28A0092B-C50C-407E-A947-70E740481C1C}">
                           <a14:useLocalDpi xmlns:a14="http://schemas.microsoft.com/office/drawing/2010/main" val="0"/>
@@ -968,6 +912,749 @@
           <w:bCs/>
         </w:rPr>
       </w:pPr>
+      <w:r>
+        <w:t>Cloud storage is basically the storage of files or data in the cloud</w:t>
+      </w:r>
+    </w:p>
+    <w:p>
+      <w:pPr>
+        <w:pStyle w:val="ListParagraph"/>
+        <w:numPr>
+          <w:ilvl w:val="1"/>
+          <w:numId w:val="1"/>
+        </w:numPr>
+        <w:rPr>
+          <w:b/>
+          <w:bCs/>
+        </w:rPr>
+      </w:pPr>
+      <w:r>
+        <w:t xml:space="preserve">Several types - </w:t>
+      </w:r>
+      <w:r>
+        <w:t>Direct-attached (Local storage), File storage, Block storage, Object storage</w:t>
+      </w:r>
+      <w:r>
+        <w:t>; each have their pros and cons</w:t>
+      </w:r>
+    </w:p>
+    <w:p>
+      <w:pPr>
+        <w:pStyle w:val="ListParagraph"/>
+        <w:numPr>
+          <w:ilvl w:val="1"/>
+          <w:numId w:val="1"/>
+        </w:numPr>
+        <w:rPr>
+          <w:b/>
+          <w:bCs/>
+        </w:rPr>
+      </w:pPr>
+      <w:r>
+        <w:t xml:space="preserve">Understand the concept of </w:t>
+      </w:r>
+      <w:r>
+        <w:t>Ephemeral (Temporary) vs Persistent storage</w:t>
+      </w:r>
+    </w:p>
+    <w:p>
+      <w:pPr>
+        <w:pStyle w:val="ListParagraph"/>
+        <w:numPr>
+          <w:ilvl w:val="0"/>
+          <w:numId w:val="1"/>
+        </w:numPr>
+        <w:rPr>
+          <w:b/>
+          <w:bCs/>
+        </w:rPr>
+      </w:pPr>
+      <w:r>
+        <w:rPr>
+          <w:b/>
+          <w:bCs/>
+        </w:rPr>
+        <w:t>File storage:</w:t>
+      </w:r>
+    </w:p>
+    <w:p>
+      <w:pPr>
+        <w:pStyle w:val="ListParagraph"/>
+        <w:numPr>
+          <w:ilvl w:val="1"/>
+          <w:numId w:val="1"/>
+        </w:numPr>
+        <w:rPr>
+          <w:b/>
+          <w:bCs/>
+        </w:rPr>
+      </w:pPr>
+      <w:r>
+        <w:t>File storage is commonly used as a storage centre for files (e.g. departmental or centralized file storage system). It can be used as a form of data storage, but not advisable as it has poor speed -&gt; application runs slowl</w:t>
+      </w:r>
+      <w:r>
+        <w:t>y.</w:t>
+      </w:r>
+      <w:r>
+        <w:rPr>
+          <w:b/>
+          <w:bCs/>
+        </w:rPr>
+        <w:t xml:space="preserve"> </w:t>
+      </w:r>
+    </w:p>
+    <w:p>
+      <w:pPr>
+        <w:pStyle w:val="ListParagraph"/>
+        <w:numPr>
+          <w:ilvl w:val="1"/>
+          <w:numId w:val="1"/>
+        </w:numPr>
+        <w:rPr>
+          <w:b/>
+          <w:bCs/>
+        </w:rPr>
+      </w:pPr>
+      <w:r>
+        <w:t>Must be attached to compute node before it can be used</w:t>
+      </w:r>
+      <w:r>
+        <w:t xml:space="preserve"> VIA </w:t>
+      </w:r>
+      <w:r>
+        <w:rPr>
+          <w:b/>
+          <w:bCs/>
+        </w:rPr>
+        <w:t>ETHERNET NETWORK</w:t>
+      </w:r>
+    </w:p>
+    <w:p>
+      <w:pPr>
+        <w:pStyle w:val="ListParagraph"/>
+        <w:numPr>
+          <w:ilvl w:val="1"/>
+          <w:numId w:val="1"/>
+        </w:numPr>
+        <w:rPr>
+          <w:b/>
+          <w:bCs/>
+        </w:rPr>
+      </w:pPr>
+      <w:r>
+        <w:rPr>
+          <w:b/>
+          <w:bCs/>
+        </w:rPr>
+        <w:t>SPEED VARIES; LOW SPEED if HIGH LOAD</w:t>
+      </w:r>
+    </w:p>
+    <w:p>
+      <w:pPr>
+        <w:pStyle w:val="ListParagraph"/>
+        <w:numPr>
+          <w:ilvl w:val="1"/>
+          <w:numId w:val="1"/>
+        </w:numPr>
+        <w:rPr>
+          <w:b/>
+          <w:bCs/>
+        </w:rPr>
+      </w:pPr>
+      <w:r>
+        <w:rPr>
+          <w:b/>
+          <w:bCs/>
+        </w:rPr>
+        <w:t>Can attach to MULTIPLE compute nodes at once.</w:t>
+      </w:r>
+    </w:p>
+    <w:p>
+      <w:pPr>
+        <w:pStyle w:val="ListParagraph"/>
+        <w:numPr>
+          <w:ilvl w:val="1"/>
+          <w:numId w:val="1"/>
+        </w:numPr>
+        <w:rPr>
+          <w:b/>
+          <w:bCs/>
+        </w:rPr>
+      </w:pPr>
+      <w:r>
+        <w:rPr>
+          <w:b/>
+          <w:bCs/>
+        </w:rPr>
+        <w:t>Good for workloads that don’t need fast speed (e.g. department file system)</w:t>
+      </w:r>
+    </w:p>
+    <w:p>
+      <w:pPr>
+        <w:pStyle w:val="ListParagraph"/>
+        <w:numPr>
+          <w:ilvl w:val="0"/>
+          <w:numId w:val="1"/>
+        </w:numPr>
+        <w:rPr>
+          <w:b/>
+          <w:bCs/>
+        </w:rPr>
+      </w:pPr>
+      <w:r>
+        <w:rPr>
+          <w:b/>
+          <w:bCs/>
+        </w:rPr>
+        <w:t>Block storage:</w:t>
+      </w:r>
+    </w:p>
+    <w:p>
+      <w:pPr>
+        <w:pStyle w:val="ListParagraph"/>
+        <w:numPr>
+          <w:ilvl w:val="1"/>
+          <w:numId w:val="1"/>
+        </w:numPr>
+        <w:rPr>
+          <w:b/>
+          <w:bCs/>
+        </w:rPr>
+      </w:pPr>
+      <w:r>
+        <w:t>Block storage breaks files into blocks/chunks of data, and stores each block separately in a unique address.</w:t>
+      </w:r>
+    </w:p>
+    <w:p>
+      <w:pPr>
+        <w:pStyle w:val="ListParagraph"/>
+        <w:numPr>
+          <w:ilvl w:val="1"/>
+          <w:numId w:val="1"/>
+        </w:numPr>
+        <w:rPr>
+          <w:b/>
+          <w:bCs/>
+        </w:rPr>
+      </w:pPr>
+      <w:r>
+        <w:t>Must be attached to compute node before it can be used</w:t>
+      </w:r>
+      <w:r>
+        <w:t xml:space="preserve"> </w:t>
+      </w:r>
+      <w:r>
+        <w:rPr>
+          <w:b/>
+          <w:bCs/>
+        </w:rPr>
+        <w:t>VIA HIGH-SPEED FIBRE NETWORK</w:t>
+      </w:r>
+      <w:r>
+        <w:rPr>
+          <w:b/>
+          <w:bCs/>
+        </w:rPr>
+        <w:t xml:space="preserve">. </w:t>
+      </w:r>
+    </w:p>
+    <w:p>
+      <w:pPr>
+        <w:pStyle w:val="ListParagraph"/>
+        <w:numPr>
+          <w:ilvl w:val="1"/>
+          <w:numId w:val="1"/>
+        </w:numPr>
+        <w:rPr>
+          <w:b/>
+          <w:bCs/>
+        </w:rPr>
+      </w:pPr>
+      <w:r>
+        <w:rPr>
+          <w:b/>
+          <w:bCs/>
+        </w:rPr>
+        <w:t>HIGH SPEED</w:t>
+      </w:r>
+      <w:r>
+        <w:t>,</w:t>
+      </w:r>
+      <w:r>
+        <w:rPr>
+          <w:b/>
+          <w:bCs/>
+        </w:rPr>
+        <w:t xml:space="preserve"> </w:t>
+      </w:r>
+      <w:r>
+        <w:t>but not suitable for shared storage between multiple servers</w:t>
+      </w:r>
+    </w:p>
+    <w:p>
+      <w:pPr>
+        <w:pStyle w:val="ListParagraph"/>
+        <w:numPr>
+          <w:ilvl w:val="1"/>
+          <w:numId w:val="1"/>
+        </w:numPr>
+        <w:rPr>
+          <w:b/>
+          <w:bCs/>
+        </w:rPr>
+      </w:pPr>
+      <w:r>
+        <w:rPr>
+          <w:b/>
+          <w:bCs/>
+        </w:rPr>
+        <w:t>Only attach to ONE compute node at a time</w:t>
+      </w:r>
+    </w:p>
+    <w:p>
+      <w:pPr>
+        <w:pStyle w:val="ListParagraph"/>
+        <w:numPr>
+          <w:ilvl w:val="1"/>
+          <w:numId w:val="1"/>
+        </w:numPr>
+        <w:rPr>
+          <w:b/>
+          <w:bCs/>
+        </w:rPr>
+      </w:pPr>
+      <w:r>
+        <w:rPr>
+          <w:b/>
+          <w:bCs/>
+        </w:rPr>
+        <w:t>Good for workloads that need fast speed (e.g. databases)</w:t>
+      </w:r>
+    </w:p>
+    <w:p>
+      <w:pPr>
+        <w:pStyle w:val="ListParagraph"/>
+        <w:numPr>
+          <w:ilvl w:val="0"/>
+          <w:numId w:val="1"/>
+        </w:numPr>
+        <w:rPr>
+          <w:b/>
+          <w:bCs/>
+        </w:rPr>
+      </w:pPr>
+      <w:r>
+        <w:rPr>
+          <w:b/>
+          <w:bCs/>
+        </w:rPr>
+        <w:t>Object storage:</w:t>
+      </w:r>
+    </w:p>
+    <w:p>
+      <w:pPr>
+        <w:pStyle w:val="ListParagraph"/>
+        <w:numPr>
+          <w:ilvl w:val="1"/>
+          <w:numId w:val="1"/>
+        </w:numPr>
+        <w:rPr>
+          <w:b/>
+          <w:bCs/>
+        </w:rPr>
+      </w:pPr>
+      <w:r>
+        <w:t>Object storage is used to store files/objects which are static (e.g. image/video/text)</w:t>
+      </w:r>
+    </w:p>
+    <w:p>
+      <w:pPr>
+        <w:pStyle w:val="ListParagraph"/>
+        <w:numPr>
+          <w:ilvl w:val="1"/>
+          <w:numId w:val="1"/>
+        </w:numPr>
+        <w:rPr>
+          <w:b/>
+          <w:bCs/>
+        </w:rPr>
+      </w:pPr>
+      <w:r>
+        <w:rPr>
+          <w:b/>
+          <w:bCs/>
+        </w:rPr>
+        <w:t>Hence, not suitable for uses in OS, databases etc, where the data is DYNAMIC</w:t>
+      </w:r>
+    </w:p>
+    <w:p>
+      <w:pPr>
+        <w:pStyle w:val="ListParagraph"/>
+        <w:numPr>
+          <w:ilvl w:val="1"/>
+          <w:numId w:val="1"/>
+        </w:numPr>
+        <w:rPr>
+          <w:b/>
+          <w:bCs/>
+        </w:rPr>
+      </w:pPr>
+      <w:r>
+        <w:rPr>
+          <w:b/>
+          <w:bCs/>
+        </w:rPr>
+        <w:t xml:space="preserve">Objects are stored in BUCKETS. </w:t>
+      </w:r>
+    </w:p>
+    <w:p>
+      <w:pPr>
+        <w:pStyle w:val="ListParagraph"/>
+        <w:numPr>
+          <w:ilvl w:val="1"/>
+          <w:numId w:val="1"/>
+        </w:numPr>
+        <w:rPr>
+          <w:b/>
+          <w:bCs/>
+        </w:rPr>
+      </w:pPr>
+      <w:r>
+        <w:rPr>
+          <w:b/>
+          <w:bCs/>
+        </w:rPr>
+        <w:t>Buckets can be subdivided into resilience options: 1) store data in ONE data centre VS 2) store data in MULTIPLE data centre (more resilient)</w:t>
+      </w:r>
+    </w:p>
+    <w:p>
+      <w:pPr>
+        <w:pStyle w:val="ListParagraph"/>
+        <w:numPr>
+          <w:ilvl w:val="1"/>
+          <w:numId w:val="1"/>
+        </w:numPr>
+        <w:rPr>
+          <w:b/>
+          <w:bCs/>
+        </w:rPr>
+      </w:pPr>
+      <w:r>
+        <w:t>D</w:t>
+      </w:r>
+      <w:r>
+        <w:t>oes not need to be attached to a compute node before using it</w:t>
+      </w:r>
+    </w:p>
+    <w:p>
+      <w:pPr>
+        <w:pStyle w:val="ListParagraph"/>
+        <w:numPr>
+          <w:ilvl w:val="1"/>
+          <w:numId w:val="1"/>
+        </w:numPr>
+        <w:rPr>
+          <w:b/>
+          <w:bCs/>
+        </w:rPr>
+      </w:pPr>
+      <w:r>
+        <w:t>Instead, in object storage, we use API to upload or download the data we need</w:t>
+      </w:r>
+    </w:p>
+    <w:p>
+      <w:pPr>
+        <w:pStyle w:val="ListParagraph"/>
+        <w:numPr>
+          <w:ilvl w:val="1"/>
+          <w:numId w:val="1"/>
+        </w:numPr>
+        <w:rPr>
+          <w:b/>
+          <w:bCs/>
+        </w:rPr>
+      </w:pPr>
+      <w:r>
+        <w:t>Less expensive than other storage options (e.g. file/block storages)</w:t>
+      </w:r>
+    </w:p>
+    <w:p>
+      <w:pPr>
+        <w:pStyle w:val="ListParagraph"/>
+        <w:numPr>
+          <w:ilvl w:val="1"/>
+          <w:numId w:val="1"/>
+        </w:numPr>
+        <w:rPr>
+          <w:b/>
+          <w:bCs/>
+        </w:rPr>
+      </w:pPr>
+      <w:r>
+        <w:lastRenderedPageBreak/>
+        <w:t>The most important thing to note about Object storage is that it’s effectively infinite:</w:t>
+      </w:r>
+    </w:p>
+    <w:p>
+      <w:pPr>
+        <w:pStyle w:val="ListParagraph"/>
+        <w:numPr>
+          <w:ilvl w:val="2"/>
+          <w:numId w:val="1"/>
+        </w:numPr>
+        <w:rPr>
+          <w:b/>
+          <w:bCs/>
+        </w:rPr>
+      </w:pPr>
+      <w:r>
+        <w:t>For file or block storage, you first decide how much storage space you want to use (e.g. 50GB), then pay a sum of money to use that storage space 50GB.</w:t>
+      </w:r>
+    </w:p>
+    <w:p>
+      <w:pPr>
+        <w:pStyle w:val="ListParagraph"/>
+        <w:numPr>
+          <w:ilvl w:val="2"/>
+          <w:numId w:val="1"/>
+        </w:numPr>
+        <w:rPr>
+          <w:b/>
+          <w:bCs/>
+        </w:rPr>
+      </w:pPr>
+      <w:r>
+        <w:t>For object storage, you operate on a pay-as-you-use basis</w:t>
+      </w:r>
+      <w:r>
+        <w:t xml:space="preserve"> (GB/cost)</w:t>
+      </w:r>
+    </w:p>
+    <w:p>
+      <w:pPr>
+        <w:pStyle w:val="ListParagraph"/>
+        <w:numPr>
+          <w:ilvl w:val="1"/>
+          <w:numId w:val="1"/>
+        </w:numPr>
+        <w:rPr>
+          <w:b/>
+          <w:bCs/>
+        </w:rPr>
+      </w:pPr>
+      <w:r>
+        <w:t>Good for storing unstructured data (data that has no hierarchical order/directory structure)</w:t>
+      </w:r>
+    </w:p>
+    <w:p>
+      <w:pPr>
+        <w:pStyle w:val="ListParagraph"/>
+        <w:numPr>
+          <w:ilvl w:val="1"/>
+          <w:numId w:val="1"/>
+        </w:numPr>
+        <w:rPr>
+          <w:b/>
+          <w:bCs/>
+        </w:rPr>
+      </w:pPr>
+      <w:r>
+        <w:rPr>
+          <w:b/>
+          <w:bCs/>
+        </w:rPr>
+        <w:t>Slower than file/block storage!</w:t>
+      </w:r>
+      <w:r>
+        <w:rPr>
+          <w:b/>
+          <w:bCs/>
+        </w:rPr>
+        <w:t xml:space="preserve"> But much CHEAPER than file/block storage</w:t>
+      </w:r>
+    </w:p>
+    <w:p>
+      <w:pPr>
+        <w:pStyle w:val="ListParagraph"/>
+        <w:numPr>
+          <w:ilvl w:val="0"/>
+          <w:numId w:val="1"/>
+        </w:numPr>
+        <w:rPr>
+          <w:b/>
+          <w:bCs/>
+        </w:rPr>
+      </w:pPr>
+      <w:r>
+        <w:rPr>
+          <w:b/>
+          <w:bCs/>
+        </w:rPr>
+        <w:t>Object storage tiers and APIs:</w:t>
+      </w:r>
+    </w:p>
+    <w:p>
+      <w:pPr>
+        <w:pStyle w:val="ListParagraph"/>
+        <w:numPr>
+          <w:ilvl w:val="1"/>
+          <w:numId w:val="1"/>
+        </w:numPr>
+        <w:rPr>
+          <w:b/>
+          <w:bCs/>
+        </w:rPr>
+      </w:pPr>
+      <w:r>
+        <w:rPr>
+          <w:b/>
+          <w:bCs/>
+        </w:rPr>
+        <w:t>Different tiers of object storage bucket tiers</w:t>
+      </w:r>
+      <w:r>
+        <w:t xml:space="preserve"> – Standard tier, Vault/archive tier, Cold Vault tier (this is ordered from most frequently used to least frequently used</w:t>
+      </w:r>
+      <w:r>
+        <w:t xml:space="preserve"> &amp; from most expensive to least expensive</w:t>
+      </w:r>
+      <w:r>
+        <w:t xml:space="preserve">) </w:t>
+      </w:r>
+    </w:p>
+    <w:p>
+      <w:pPr>
+        <w:pStyle w:val="ListParagraph"/>
+        <w:numPr>
+          <w:ilvl w:val="1"/>
+          <w:numId w:val="1"/>
+        </w:numPr>
+        <w:rPr>
+          <w:b/>
+          <w:bCs/>
+        </w:rPr>
+      </w:pPr>
+      <w:r>
+        <w:rPr>
+          <w:b/>
+          <w:bCs/>
+        </w:rPr>
+        <w:t>Uses S3 API (AWS) or S3 compatible API -&gt; it’s a HTTP based API</w:t>
+      </w:r>
+      <w:r>
+        <w:rPr>
+          <w:b/>
+          <w:bCs/>
+        </w:rPr>
+        <w:t xml:space="preserve"> to connect to the bucket</w:t>
+      </w:r>
+    </w:p>
+    <w:p>
+      <w:pPr>
+        <w:pStyle w:val="ListParagraph"/>
+        <w:numPr>
+          <w:ilvl w:val="0"/>
+          <w:numId w:val="1"/>
+        </w:numPr>
+        <w:rPr>
+          <w:b/>
+          <w:bCs/>
+        </w:rPr>
+      </w:pPr>
+      <w:r>
+        <w:rPr>
+          <w:b/>
+          <w:bCs/>
+        </w:rPr>
+        <w:t>Content Delivery Network (CDN):</w:t>
+      </w:r>
+    </w:p>
+    <w:p>
+      <w:pPr>
+        <w:pStyle w:val="ListParagraph"/>
+        <w:numPr>
+          <w:ilvl w:val="1"/>
+          <w:numId w:val="1"/>
+        </w:numPr>
+        <w:rPr>
+          <w:b/>
+          <w:bCs/>
+        </w:rPr>
+      </w:pPr>
+      <w:r>
+        <w:rPr>
+          <w:b/>
+          <w:bCs/>
+        </w:rPr>
+        <w:t xml:space="preserve"> A CDN is a distributed server network that distributes stored/cache copies of files to users based on their geographical location.</w:t>
+      </w:r>
+    </w:p>
+    <w:p>
+      <w:pPr>
+        <w:pStyle w:val="ListParagraph"/>
+        <w:numPr>
+          <w:ilvl w:val="1"/>
+          <w:numId w:val="1"/>
+        </w:numPr>
+        <w:rPr>
+          <w:b/>
+          <w:bCs/>
+        </w:rPr>
+      </w:pPr>
+      <w:r>
+        <w:rPr>
+          <w:b/>
+          <w:bCs/>
+        </w:rPr>
+        <w:t>Originally there will a one request to the main server (e.g. in Asia) -&gt; which sends the content/files  to the CDN endpoints</w:t>
+      </w:r>
+    </w:p>
+    <w:p>
+      <w:pPr>
+        <w:pStyle w:val="ListParagraph"/>
+        <w:numPr>
+          <w:ilvl w:val="1"/>
+          <w:numId w:val="1"/>
+        </w:numPr>
+        <w:rPr>
+          <w:b/>
+          <w:bCs/>
+        </w:rPr>
+      </w:pPr>
+      <w:r>
+        <w:rPr>
+          <w:b/>
+          <w:bCs/>
+        </w:rPr>
+        <w:t>After this, if a user e.g. in USA, wants to access the content, it will send a request to the CDN endpoint in USA, instead of sending a request to the main server in Asia.</w:t>
+      </w:r>
+    </w:p>
+    <w:p>
+      <w:pPr>
+        <w:pStyle w:val="ListParagraph"/>
+        <w:numPr>
+          <w:ilvl w:val="1"/>
+          <w:numId w:val="1"/>
+        </w:numPr>
+        <w:rPr>
+          <w:b/>
+          <w:bCs/>
+        </w:rPr>
+      </w:pPr>
+      <w:r>
+        <w:rPr>
+          <w:b/>
+          <w:bCs/>
+        </w:rPr>
+        <w:t>This increases speed and reduces load on the main server</w:t>
+      </w:r>
+      <w:r>
+        <w:rPr>
+          <w:b/>
+          <w:bCs/>
+        </w:rPr>
+        <w:t xml:space="preserve"> (USA connect to USA CDN endpoint is much faster than USA send a request to main server in Asia)</w:t>
+      </w:r>
     </w:p>
     <w:sectPr>
       <w:pgSz w:w="11906" w:h="16838"/>
@@ -1809,4 +2496,16 @@
     </a:ext>
   </a:extLst>
 </a:theme>
+</file>
+
+<file path=customXml/item1.xml><?xml version="1.0" encoding="utf-8"?>
+<b:Sources xmlns:b="http://schemas.openxmlformats.org/officeDocument/2006/bibliography" xmlns="http://schemas.openxmlformats.org/officeDocument/2006/bibliography" SelectedStyle="\APASixthEditionOfficeOnline.xsl" StyleName="APA" Version="6"/>
+</file>
+
+<file path=customXml/itemProps1.xml><?xml version="1.0" encoding="utf-8"?>
+<ds:datastoreItem xmlns:ds="http://schemas.openxmlformats.org/officeDocument/2006/customXml" ds:itemID="{75924EDE-6545-485D-A0AF-E37330E0927F}">
+  <ds:schemaRefs>
+    <ds:schemaRef ds:uri="http://schemas.openxmlformats.org/officeDocument/2006/bibliography"/>
+  </ds:schemaRefs>
+</ds:datastoreItem>
 </file>
</xml_diff>